<commit_message>
change document for a bit
</commit_message>
<xml_diff>
--- a/InTouch Project Development Document.docx
+++ b/InTouch Project Development Document.docx
@@ -1,6 +1,6 @@
 
 <file path=word/document.xml><?xml version="1.0" encoding="utf-8"?>
-<w:document xmlns:wpc="http://schemas.microsoft.com/office/word/2010/wordprocessingCanvas" xmlns:cx="http://schemas.microsoft.com/office/drawing/2014/chartex" xmlns:mc="http://schemas.openxmlformats.org/markup-compatibility/2006" xmlns:o="urn:schemas-microsoft-com:office:office" xmlns:r="http://schemas.openxmlformats.org/officeDocument/2006/relationships" xmlns:m="http://schemas.openxmlformats.org/officeDocument/2006/math" xmlns:v="urn:schemas-microsoft-com:vml" xmlns:wp14="http://schemas.microsoft.com/office/word/2010/wordprocessingDrawing" xmlns:wp="http://schemas.openxmlformats.org/drawingml/2006/wordprocessingDrawing" xmlns:w10="urn:schemas-microsoft-com:office:word" xmlns:w="http://schemas.openxmlformats.org/wordprocessingml/2006/main" xmlns:w14="http://schemas.microsoft.com/office/word/2010/wordml" xmlns:w15="http://schemas.microsoft.com/office/word/2012/wordml" xmlns:w16se="http://schemas.microsoft.com/office/word/2015/wordml/symex" xmlns:wpg="http://schemas.microsoft.com/office/word/2010/wordprocessingGroup" xmlns:wpi="http://schemas.microsoft.com/office/word/2010/wordprocessingInk" xmlns:wne="http://schemas.microsoft.com/office/word/2006/wordml" xmlns:wps="http://schemas.microsoft.com/office/word/2010/wordprocessingShape" mc:Ignorable="w14 w15 w16se wp14">
+<w:document xmlns:wpc="http://schemas.microsoft.com/office/word/2010/wordprocessingCanvas" xmlns:cx="http://schemas.microsoft.com/office/drawing/2014/chartex" xmlns:cx1="http://schemas.microsoft.com/office/drawing/2015/9/8/chartex" xmlns:mc="http://schemas.openxmlformats.org/markup-compatibility/2006" xmlns:o="urn:schemas-microsoft-com:office:office" xmlns:r="http://schemas.openxmlformats.org/officeDocument/2006/relationships" xmlns:m="http://schemas.openxmlformats.org/officeDocument/2006/math" xmlns:v="urn:schemas-microsoft-com:vml" xmlns:wp14="http://schemas.microsoft.com/office/word/2010/wordprocessingDrawing" xmlns:wp="http://schemas.openxmlformats.org/drawingml/2006/wordprocessingDrawing" xmlns:w10="urn:schemas-microsoft-com:office:word" xmlns:w="http://schemas.openxmlformats.org/wordprocessingml/2006/main" xmlns:w14="http://schemas.microsoft.com/office/word/2010/wordml" xmlns:w15="http://schemas.microsoft.com/office/word/2012/wordml" xmlns:w16se="http://schemas.microsoft.com/office/word/2015/wordml/symex" xmlns:wpg="http://schemas.microsoft.com/office/word/2010/wordprocessingGroup" xmlns:wpi="http://schemas.microsoft.com/office/word/2010/wordprocessingInk" xmlns:wne="http://schemas.microsoft.com/office/word/2006/wordml" xmlns:wps="http://schemas.microsoft.com/office/word/2010/wordprocessingShape" mc:Ignorable="w14 w15 w16se wp14">
   <w:body>
     <w:p>
       <w:pPr>
@@ -23,6 +23,9 @@
       </w:pPr>
       <w:r>
         <w:t>Michael Luan</w:t>
+      </w:r>
+      <w:r>
+        <w:t xml:space="preserve"> &amp; Jeremy Liu</w:t>
       </w:r>
     </w:p>
     <w:p>
@@ -55,8 +58,16 @@
       <w:r>
         <w:rPr>
           <w:rStyle w:val="SubtleEmphasis"/>
-        </w:rPr>
-        <w:t>Set up two Oculus devices.</w:t>
+          <w:noProof/>
+        </w:rPr>
+        <w:t>Setting</w:t>
+      </w:r>
+      <w:r>
+        <w:rPr>
+          <w:rStyle w:val="SubtleEmphasis"/>
+          <w:noProof/>
+        </w:rPr>
+        <w:t xml:space="preserve"> up two Oculus devices.</w:t>
       </w:r>
     </w:p>
     <w:p>
@@ -73,6 +84,7 @@
       <w:r>
         <w:rPr>
           <w:rStyle w:val="SubtleEmphasis"/>
+          <w:noProof/>
         </w:rPr>
         <w:t>Building the Project.</w:t>
       </w:r>
@@ -91,18 +103,35 @@
       <w:r>
         <w:rPr>
           <w:rStyle w:val="SubtleEmphasis"/>
-        </w:rPr>
-        <w:t>Set up the basic synchronize of two player</w:t>
-      </w:r>
-      <w:r>
-        <w:rPr>
-          <w:rStyle w:val="SubtleEmphasis"/>
+          <w:noProof/>
+        </w:rPr>
+        <w:t xml:space="preserve">Setting </w:t>
+      </w:r>
+      <w:r>
+        <w:rPr>
+          <w:rStyle w:val="SubtleEmphasis"/>
+          <w:noProof/>
+        </w:rPr>
+        <w:t>up the basic synchronization</w:t>
+      </w:r>
+      <w:r>
+        <w:rPr>
+          <w:rStyle w:val="SubtleEmphasis"/>
+          <w:noProof/>
+        </w:rPr>
+        <w:t xml:space="preserve"> of two player</w:t>
+      </w:r>
+      <w:r>
+        <w:rPr>
+          <w:rStyle w:val="SubtleEmphasis"/>
+          <w:noProof/>
         </w:rPr>
         <w:t>s’</w:t>
       </w:r>
       <w:r>
         <w:rPr>
           <w:rStyle w:val="SubtleEmphasis"/>
+          <w:noProof/>
         </w:rPr>
         <w:t xml:space="preserve"> movement.</w:t>
       </w:r>
@@ -121,8 +150,30 @@
       <w:r>
         <w:rPr>
           <w:rStyle w:val="SubtleEmphasis"/>
-        </w:rPr>
-        <w:t>Set up the basic synchronize of two Oculus devices.</w:t>
+          <w:noProof/>
+        </w:rPr>
+        <w:t xml:space="preserve">Setting </w:t>
+      </w:r>
+      <w:r>
+        <w:rPr>
+          <w:rStyle w:val="SubtleEmphasis"/>
+          <w:noProof/>
+        </w:rPr>
+        <w:t xml:space="preserve">up the basic </w:t>
+      </w:r>
+      <w:r>
+        <w:rPr>
+          <w:rStyle w:val="SubtleEmphasis"/>
+          <w:noProof/>
+        </w:rPr>
+        <w:t xml:space="preserve">synchronization </w:t>
+      </w:r>
+      <w:r>
+        <w:rPr>
+          <w:rStyle w:val="SubtleEmphasis"/>
+          <w:noProof/>
+        </w:rPr>
+        <w:t>of two Oculus devices.</w:t>
       </w:r>
     </w:p>
     <w:p>
@@ -157,8 +208,33 @@
       <w:r>
         <w:rPr>
           <w:rStyle w:val="SubtleEmphasis"/>
-        </w:rPr>
-        <w:t>Basic setting for Turn base.</w:t>
+          <w:noProof/>
+        </w:rPr>
+        <w:t>Basic setting</w:t>
+      </w:r>
+      <w:r>
+        <w:rPr>
+          <w:rStyle w:val="SubtleEmphasis"/>
+        </w:rPr>
+        <w:t xml:space="preserve"> for turn-</w:t>
+      </w:r>
+      <w:r>
+        <w:rPr>
+          <w:rStyle w:val="SubtleEmphasis"/>
+        </w:rPr>
+        <w:t>base</w:t>
+      </w:r>
+      <w:r>
+        <w:rPr>
+          <w:rStyle w:val="SubtleEmphasis"/>
+        </w:rPr>
+        <w:t>d actions</w:t>
+      </w:r>
+      <w:r>
+        <w:rPr>
+          <w:rStyle w:val="SubtleEmphasis"/>
+        </w:rPr>
+        <w:t>.</w:t>
       </w:r>
     </w:p>
     <w:p>
@@ -337,29 +413,154 @@
         <w:rPr>
           <w:rStyle w:val="Strong"/>
         </w:rPr>
-        <w:t>Set Up Two Oculus Devices</w:t>
-      </w:r>
-    </w:p>
-    <w:p>
-      <w:pPr>
-        <w:rPr>
-          <w:rStyle w:val="Strong"/>
-          <w:b w:val="0"/>
-        </w:rPr>
-      </w:pPr>
-      <w:r>
-        <w:rPr>
-          <w:rStyle w:val="Strong"/>
-          <w:b w:val="0"/>
-        </w:rPr>
-        <w:t xml:space="preserve">For the First step, we linked two Oculus devices including Rift and Touch to two separate test computer, and use our own computer to remote control the test computer. However, we found that when using remote mode to control the test computer to test our game, the oculus runtime SDK could not work properly. I have tried different methods such as re-install the runtime SDK and use administration account, but it still not works. Finally, we decided to use our own </w:t>
-      </w:r>
-      <w:r>
-        <w:rPr>
-          <w:rStyle w:val="Strong"/>
-          <w:b w:val="0"/>
-        </w:rPr>
-        <w:t xml:space="preserve">computer for development, and use GitHub to manage the version of our project, then use test computer to pull from </w:t>
+        <w:t>Set</w:t>
+      </w:r>
+      <w:r>
+        <w:rPr>
+          <w:rStyle w:val="Strong"/>
+        </w:rPr>
+        <w:t>ting</w:t>
+      </w:r>
+      <w:r>
+        <w:rPr>
+          <w:rStyle w:val="Strong"/>
+        </w:rPr>
+        <w:t xml:space="preserve"> Up Two Oculus Devices</w:t>
+      </w:r>
+    </w:p>
+    <w:p>
+      <w:pPr>
+        <w:rPr>
+          <w:rStyle w:val="Strong"/>
+          <w:b w:val="0"/>
+        </w:rPr>
+      </w:pPr>
+      <w:r>
+        <w:rPr>
+          <w:rStyle w:val="Strong"/>
+          <w:b w:val="0"/>
+        </w:rPr>
+        <w:t xml:space="preserve">This is a two-player game and requires two set of Oculus devices linking together. </w:t>
+      </w:r>
+    </w:p>
+    <w:p>
+      <w:pPr>
+        <w:rPr>
+          <w:rStyle w:val="Strong"/>
+          <w:b w:val="0"/>
+        </w:rPr>
+      </w:pPr>
+      <w:r>
+        <w:rPr>
+          <w:rStyle w:val="Strong"/>
+          <w:b w:val="0"/>
+        </w:rPr>
+        <w:t xml:space="preserve">For the First step, we linked two Oculus devices including Rift and Touch to two separate test computer, and use our computer to remote control the test computer. However, we found that when using remote mode to control the test computer to test our game, the </w:t>
+      </w:r>
+      <w:r>
+        <w:rPr>
+          <w:rStyle w:val="Strong"/>
+          <w:b w:val="0"/>
+          <w:noProof/>
+        </w:rPr>
+        <w:t>O</w:t>
+      </w:r>
+      <w:r>
+        <w:rPr>
+          <w:rStyle w:val="Strong"/>
+          <w:b w:val="0"/>
+          <w:noProof/>
+        </w:rPr>
+        <w:t>culus</w:t>
+      </w:r>
+      <w:r>
+        <w:rPr>
+          <w:rStyle w:val="Strong"/>
+          <w:b w:val="0"/>
+        </w:rPr>
+        <w:t xml:space="preserve"> </w:t>
+      </w:r>
+      <w:r>
+        <w:rPr>
+          <w:rStyle w:val="Strong"/>
+          <w:b w:val="0"/>
+          <w:noProof/>
+        </w:rPr>
+        <w:t>R</w:t>
+      </w:r>
+      <w:r>
+        <w:rPr>
+          <w:rStyle w:val="Strong"/>
+          <w:b w:val="0"/>
+          <w:noProof/>
+        </w:rPr>
+        <w:t>untime</w:t>
+      </w:r>
+      <w:r>
+        <w:rPr>
+          <w:rStyle w:val="Strong"/>
+          <w:b w:val="0"/>
+        </w:rPr>
+        <w:t xml:space="preserve"> SDK could not work properly. I have tried different methods such as re-install the runtime SDK and </w:t>
+      </w:r>
+      <w:r>
+        <w:rPr>
+          <w:rStyle w:val="Strong"/>
+          <w:b w:val="0"/>
+          <w:noProof/>
+        </w:rPr>
+        <w:t>use</w:t>
+      </w:r>
+      <w:r>
+        <w:rPr>
+          <w:rStyle w:val="Strong"/>
+          <w:b w:val="0"/>
+          <w:noProof/>
+        </w:rPr>
+        <w:t>d</w:t>
+      </w:r>
+      <w:r>
+        <w:rPr>
+          <w:rStyle w:val="Strong"/>
+          <w:b w:val="0"/>
+        </w:rPr>
+        <w:t xml:space="preserve"> administration account, but it still not works. Finally, we decided to use our </w:t>
+      </w:r>
+      <w:r>
+        <w:rPr>
+          <w:rStyle w:val="Strong"/>
+          <w:b w:val="0"/>
+        </w:rPr>
+        <w:t>computer for development, and use GitHub to manage the version of our project, then use</w:t>
+      </w:r>
+      <w:r>
+        <w:rPr>
+          <w:rStyle w:val="Strong"/>
+          <w:b w:val="0"/>
+        </w:rPr>
+        <w:t xml:space="preserve"> a</w:t>
+      </w:r>
+      <w:r>
+        <w:rPr>
+          <w:rStyle w:val="Strong"/>
+          <w:b w:val="0"/>
+        </w:rPr>
+        <w:t xml:space="preserve"> </w:t>
+      </w:r>
+      <w:r>
+        <w:rPr>
+          <w:rStyle w:val="Strong"/>
+          <w:b w:val="0"/>
+          <w:noProof/>
+        </w:rPr>
+        <w:t>test</w:t>
+      </w:r>
+      <w:r>
+        <w:rPr>
+          <w:rStyle w:val="Strong"/>
+          <w:b w:val="0"/>
+        </w:rPr>
+        <w:t xml:space="preserve"> computer to pull from </w:t>
       </w:r>
       <w:proofErr w:type="spellStart"/>
       <w:r>
@@ -408,7 +609,22 @@
           <w:rStyle w:val="Strong"/>
           <w:b w:val="0"/>
         </w:rPr>
-        <w:t>After configuration and download the needed oculus plugin and GitHub environment, I build our project called InTouch, and initial the GitHub project. Here is our project GitHub address:</w:t>
+        <w:t xml:space="preserve">After configuration and download the needed oculus plugin and GitHub environment, I build our project called </w:t>
+      </w:r>
+      <w:r>
+        <w:rPr>
+          <w:rStyle w:val="Strong"/>
+          <w:b w:val="0"/>
+          <w:noProof/>
+        </w:rPr>
+        <w:t>InTouch</w:t>
+      </w:r>
+      <w:r>
+        <w:rPr>
+          <w:rStyle w:val="Strong"/>
+          <w:b w:val="0"/>
+        </w:rPr>
+        <w:t xml:space="preserve"> and initial the GitHub project. Here is our project GitHub address:</w:t>
       </w:r>
     </w:p>
     <w:p>
@@ -442,7 +658,19 @@
         <w:rPr>
           <w:rStyle w:val="Strong"/>
         </w:rPr>
-        <w:t>Set up basic synchronize of two player movement</w:t>
+        <w:t>Set</w:t>
+      </w:r>
+      <w:r>
+        <w:rPr>
+          <w:rStyle w:val="Strong"/>
+        </w:rPr>
+        <w:t>ting</w:t>
+      </w:r>
+      <w:r>
+        <w:rPr>
+          <w:rStyle w:val="Strong"/>
+        </w:rPr>
+        <w:t xml:space="preserve"> up basic synchronize of two player movement</w:t>
       </w:r>
     </w:p>
     <w:p>
@@ -464,6 +692,7 @@
         <w:rPr>
           <w:rStyle w:val="Strong"/>
           <w:b w:val="0"/>
+          <w:i/>
         </w:rPr>
         <w:t>NetworkManager</w:t>
       </w:r>
@@ -480,6 +709,7 @@
         <w:rPr>
           <w:rStyle w:val="Strong"/>
           <w:b w:val="0"/>
+          <w:i/>
         </w:rPr>
         <w:t>NetworkIdentity</w:t>
       </w:r>
@@ -496,6 +726,7 @@
         <w:rPr>
           <w:rStyle w:val="Strong"/>
           <w:b w:val="0"/>
+          <w:i/>
         </w:rPr>
         <w:t>NetworkTransform</w:t>
       </w:r>
@@ -505,7 +736,74 @@
           <w:rStyle w:val="Strong"/>
           <w:b w:val="0"/>
         </w:rPr>
-        <w:t xml:space="preserve">. Then the two player could see each other’s movement in unity window. This unity package of network is based on the model of one player host the server, and the other could join the game by entering the host’s IP address. </w:t>
+        <w:t xml:space="preserve">. Then the two </w:t>
+      </w:r>
+      <w:r>
+        <w:rPr>
+          <w:rStyle w:val="Strong"/>
+          <w:b w:val="0"/>
+          <w:noProof/>
+        </w:rPr>
+        <w:t>player</w:t>
+      </w:r>
+      <w:r>
+        <w:rPr>
+          <w:rStyle w:val="Strong"/>
+          <w:b w:val="0"/>
+          <w:noProof/>
+        </w:rPr>
+        <w:t>s</w:t>
+      </w:r>
+      <w:r>
+        <w:rPr>
+          <w:rStyle w:val="Strong"/>
+          <w:b w:val="0"/>
+        </w:rPr>
+        <w:t xml:space="preserve"> could see each other’s movement in unity window. This unity package of</w:t>
+      </w:r>
+      <w:r>
+        <w:rPr>
+          <w:rStyle w:val="Strong"/>
+          <w:b w:val="0"/>
+        </w:rPr>
+        <w:t xml:space="preserve"> the</w:t>
+      </w:r>
+      <w:r>
+        <w:rPr>
+          <w:rStyle w:val="Strong"/>
+          <w:b w:val="0"/>
+        </w:rPr>
+        <w:t xml:space="preserve"> </w:t>
+      </w:r>
+      <w:r>
+        <w:rPr>
+          <w:rStyle w:val="Strong"/>
+          <w:b w:val="0"/>
+          <w:noProof/>
+        </w:rPr>
+        <w:t>network</w:t>
+      </w:r>
+      <w:r>
+        <w:rPr>
+          <w:rStyle w:val="Strong"/>
+          <w:b w:val="0"/>
+        </w:rPr>
+        <w:t xml:space="preserve"> </w:t>
+      </w:r>
+      <w:r>
+        <w:rPr>
+          <w:rStyle w:val="Strong"/>
+          <w:b w:val="0"/>
+          <w:noProof/>
+        </w:rPr>
+        <w:t>is based</w:t>
+      </w:r>
+      <w:r>
+        <w:rPr>
+          <w:rStyle w:val="Strong"/>
+          <w:b w:val="0"/>
+        </w:rPr>
+        <w:t xml:space="preserve"> on the model of one player host the server, and the other could join the game by entering the host’s IP address. </w:t>
       </w:r>
     </w:p>
     <w:p>
@@ -523,22 +821,76 @@
         <w:rPr>
           <w:rStyle w:val="Strong"/>
         </w:rPr>
-        <w:t xml:space="preserve">Set up basic synchronize of two Oculus device. </w:t>
-      </w:r>
-    </w:p>
-    <w:p>
-      <w:pPr>
-        <w:rPr>
-          <w:rStyle w:val="Strong"/>
-          <w:b w:val="0"/>
-        </w:rPr>
-      </w:pPr>
-      <w:r>
-        <w:rPr>
-          <w:rStyle w:val="Strong"/>
-          <w:b w:val="0"/>
-        </w:rPr>
-        <w:t>I met some difficulties in setting up the two Oculus devices. At first I did the same thing as I did before for the two Oculus devices. Each time when player joined the game, it will automatically generate an Oculus prefab.</w:t>
+        <w:t>Set</w:t>
+      </w:r>
+      <w:r>
+        <w:rPr>
+          <w:rStyle w:val="Strong"/>
+        </w:rPr>
+        <w:t>ting</w:t>
+      </w:r>
+      <w:r>
+        <w:rPr>
+          <w:rStyle w:val="Strong"/>
+        </w:rPr>
+        <w:t xml:space="preserve"> up basic </w:t>
+      </w:r>
+      <w:r>
+        <w:rPr>
+          <w:rStyle w:val="Strong"/>
+        </w:rPr>
+        <w:t>synchronization</w:t>
+      </w:r>
+      <w:r>
+        <w:rPr>
+          <w:rStyle w:val="Strong"/>
+        </w:rPr>
+        <w:t xml:space="preserve"> of two Oculus device. </w:t>
+      </w:r>
+    </w:p>
+    <w:p>
+      <w:pPr>
+        <w:rPr>
+          <w:rStyle w:val="Strong"/>
+          <w:b w:val="0"/>
+        </w:rPr>
+      </w:pPr>
+      <w:r>
+        <w:rPr>
+          <w:rStyle w:val="Strong"/>
+          <w:b w:val="0"/>
+        </w:rPr>
+        <w:t xml:space="preserve">I met some difficulties in setting up the two Oculus devices. At </w:t>
+      </w:r>
+      <w:r>
+        <w:rPr>
+          <w:rStyle w:val="Strong"/>
+          <w:b w:val="0"/>
+          <w:noProof/>
+        </w:rPr>
+        <w:t>first</w:t>
+      </w:r>
+      <w:r>
+        <w:rPr>
+          <w:rStyle w:val="Strong"/>
+          <w:b w:val="0"/>
+          <w:noProof/>
+        </w:rPr>
+        <w:t>,</w:t>
+      </w:r>
+      <w:r>
+        <w:rPr>
+          <w:rStyle w:val="Strong"/>
+          <w:b w:val="0"/>
+        </w:rPr>
+        <w:t xml:space="preserve"> I did the same thing as I did before for the two Oculus devices. Each time when</w:t>
+      </w:r>
+      <w:r>
+        <w:rPr>
+          <w:rStyle w:val="Strong"/>
+          <w:b w:val="0"/>
+        </w:rPr>
+        <w:t xml:space="preserve"> a</w:t>
       </w:r>
       <w:r>
         <w:rPr>
@@ -551,8 +903,129 @@
         <w:rPr>
           <w:rStyle w:val="Strong"/>
           <w:b w:val="0"/>
-        </w:rPr>
-        <w:t xml:space="preserve">However, I found it works very wired, it would blink, and also control the other’s movement. After I tried different possibilities, I found the reason is that the built in function of Oculus would try to control both of the prefabs of Oculus. So I tried to modify codes in the Oculus controller function, while it still not works good. </w:t>
+          <w:noProof/>
+        </w:rPr>
+        <w:t>player</w:t>
+      </w:r>
+      <w:r>
+        <w:rPr>
+          <w:rStyle w:val="Strong"/>
+          <w:b w:val="0"/>
+        </w:rPr>
+        <w:t xml:space="preserve"> joined the game, it will automatically generate an Oculus prefab.</w:t>
+      </w:r>
+      <w:r>
+        <w:rPr>
+          <w:rStyle w:val="Strong"/>
+          <w:b w:val="0"/>
+        </w:rPr>
+        <w:t xml:space="preserve"> </w:t>
+      </w:r>
+      <w:r>
+        <w:rPr>
+          <w:rStyle w:val="Strong"/>
+          <w:b w:val="0"/>
+        </w:rPr>
+        <w:t xml:space="preserve">However, I found it works very </w:t>
+      </w:r>
+      <w:r>
+        <w:rPr>
+          <w:rStyle w:val="Strong"/>
+          <w:b w:val="0"/>
+          <w:noProof/>
+        </w:rPr>
+        <w:t>wired</w:t>
+      </w:r>
+      <w:r>
+        <w:rPr>
+          <w:rStyle w:val="Strong"/>
+          <w:b w:val="0"/>
+          <w:noProof/>
+        </w:rPr>
+        <w:t>;</w:t>
+      </w:r>
+      <w:r>
+        <w:rPr>
+          <w:rStyle w:val="Strong"/>
+          <w:b w:val="0"/>
+          <w:noProof/>
+        </w:rPr>
+        <w:t xml:space="preserve"> it</w:t>
+      </w:r>
+      <w:r>
+        <w:rPr>
+          <w:rStyle w:val="Strong"/>
+          <w:b w:val="0"/>
+        </w:rPr>
+        <w:t xml:space="preserve"> would blink, and also control the other’s movement. After I </w:t>
+      </w:r>
+      <w:r>
+        <w:rPr>
+          <w:rStyle w:val="Strong"/>
+          <w:b w:val="0"/>
+        </w:rPr>
+        <w:t xml:space="preserve">had </w:t>
+      </w:r>
+      <w:r>
+        <w:rPr>
+          <w:rStyle w:val="Strong"/>
+          <w:b w:val="0"/>
+          <w:noProof/>
+        </w:rPr>
+        <w:t>tried</w:t>
+      </w:r>
+      <w:r>
+        <w:rPr>
+          <w:rStyle w:val="Strong"/>
+          <w:b w:val="0"/>
+        </w:rPr>
+        <w:t xml:space="preserve"> different possibilities, I found the reason is that the </w:t>
+      </w:r>
+      <w:r>
+        <w:rPr>
+          <w:rStyle w:val="Strong"/>
+          <w:b w:val="0"/>
+          <w:noProof/>
+        </w:rPr>
+        <w:t>built</w:t>
+      </w:r>
+      <w:r>
+        <w:rPr>
+          <w:rStyle w:val="Strong"/>
+          <w:b w:val="0"/>
+          <w:noProof/>
+        </w:rPr>
+        <w:t>-</w:t>
+      </w:r>
+      <w:r>
+        <w:rPr>
+          <w:rStyle w:val="Strong"/>
+          <w:b w:val="0"/>
+          <w:noProof/>
+        </w:rPr>
+        <w:t>in</w:t>
+      </w:r>
+      <w:r>
+        <w:rPr>
+          <w:rStyle w:val="Strong"/>
+          <w:b w:val="0"/>
+        </w:rPr>
+        <w:t xml:space="preserve"> function of Oculus would try to control both of the prefabs of Oculus. So I tried to modify codes in the Oculus controller function, while it still not works </w:t>
+      </w:r>
+      <w:r>
+        <w:rPr>
+          <w:rStyle w:val="Strong"/>
+          <w:b w:val="0"/>
+          <w:noProof/>
+        </w:rPr>
+        <w:t>well</w:t>
+      </w:r>
+      <w:r>
+        <w:rPr>
+          <w:rStyle w:val="Strong"/>
+          <w:b w:val="0"/>
+        </w:rPr>
+        <w:t xml:space="preserve">. </w:t>
       </w:r>
     </w:p>
     <w:p>
@@ -644,7 +1117,37 @@
           <w:rStyle w:val="Strong"/>
           <w:b w:val="0"/>
         </w:rPr>
-        <w:t>I use codes which attached on the Player object to get the movement of the Oculus and touch and then pass them to the objects which will be synchronized by the other. After several tries, I finally find it should use Network Transform Child function instead of Network Transform function. So the configuration of Player is like this:</w:t>
+        <w:t xml:space="preserve">I use codes which attached on the Player object to get the movement of the Oculus and touch and then pass them to the objects which will </w:t>
+      </w:r>
+      <w:r>
+        <w:rPr>
+          <w:rStyle w:val="Strong"/>
+          <w:b w:val="0"/>
+          <w:noProof/>
+        </w:rPr>
+        <w:t>be synchronized</w:t>
+      </w:r>
+      <w:r>
+        <w:rPr>
+          <w:rStyle w:val="Strong"/>
+          <w:b w:val="0"/>
+        </w:rPr>
+        <w:t xml:space="preserve"> </w:t>
+      </w:r>
+      <w:r>
+        <w:rPr>
+          <w:rStyle w:val="Strong"/>
+          <w:b w:val="0"/>
+          <w:noProof/>
+        </w:rPr>
+        <w:t>with</w:t>
+      </w:r>
+      <w:r>
+        <w:rPr>
+          <w:rStyle w:val="Strong"/>
+          <w:b w:val="0"/>
+        </w:rPr>
+        <w:t xml:space="preserve"> the other. After several tries, I finally find it should use Network Transform Child function instead of Network Transform function. So the configuration of Player is like this:</w:t>
       </w:r>
     </w:p>
     <w:p>
@@ -803,7 +1306,61 @@
           <w:rStyle w:val="Strong"/>
           <w:b w:val="0"/>
         </w:rPr>
-        <w:t xml:space="preserve">I use Network Start Position function of Unity to realize the basic function. Firstly, I added two Spawn points, and the two player prefabs would be generated there. However, I find that because of the player would be synchronized to the oculus, so that in start function, I set the Oculus position to Spawn position. </w:t>
+        <w:t xml:space="preserve">To allow each player to start in their designated position once they login, </w:t>
+      </w:r>
+      <w:r>
+        <w:rPr>
+          <w:rStyle w:val="Strong"/>
+          <w:b w:val="0"/>
+        </w:rPr>
+        <w:t xml:space="preserve">I use Network Start Position function of Unity to realize the basic function. Firstly, I added two Spawn points, and the two player prefabs would </w:t>
+      </w:r>
+      <w:r>
+        <w:rPr>
+          <w:rStyle w:val="Strong"/>
+          <w:b w:val="0"/>
+          <w:noProof/>
+        </w:rPr>
+        <w:t>be generated</w:t>
+      </w:r>
+      <w:r>
+        <w:rPr>
+          <w:rStyle w:val="Strong"/>
+          <w:b w:val="0"/>
+        </w:rPr>
+        <w:t xml:space="preserve"> there. However, I find that because of the player would be synchronized to the </w:t>
+      </w:r>
+      <w:r>
+        <w:rPr>
+          <w:rStyle w:val="Strong"/>
+          <w:b w:val="0"/>
+          <w:noProof/>
+        </w:rPr>
+        <w:t>O</w:t>
+      </w:r>
+      <w:r>
+        <w:rPr>
+          <w:rStyle w:val="Strong"/>
+          <w:b w:val="0"/>
+          <w:noProof/>
+        </w:rPr>
+        <w:t>culus</w:t>
+      </w:r>
+      <w:r>
+        <w:rPr>
+          <w:rStyle w:val="Strong"/>
+          <w:b w:val="0"/>
+        </w:rPr>
+        <w:t>, so that in start function, I set t</w:t>
+      </w:r>
+      <w:bookmarkStart w:id="0" w:name="_GoBack"/>
+      <w:bookmarkEnd w:id="0"/>
+      <w:r>
+        <w:rPr>
+          <w:rStyle w:val="Strong"/>
+          <w:b w:val="0"/>
+        </w:rPr>
+        <w:t xml:space="preserve">he Oculus position to Spawn position. </w:t>
       </w:r>
     </w:p>
     <w:p>
@@ -821,22 +1378,81 @@
         <w:rPr>
           <w:rStyle w:val="Strong"/>
         </w:rPr>
-        <w:t>Basic setting for turn base</w:t>
-      </w:r>
-    </w:p>
-    <w:p>
-      <w:pPr>
-        <w:rPr>
-          <w:rStyle w:val="Strong"/>
-          <w:b w:val="0"/>
-        </w:rPr>
-      </w:pPr>
-      <w:r>
-        <w:rPr>
-          <w:rStyle w:val="Strong"/>
-          <w:b w:val="0"/>
-        </w:rPr>
-        <w:t>To set the basic turn base mechanic, I did a lot of research. For the newest version of unity network function, for a two player game, there are totally 6 same scripts running at the same time:</w:t>
+        <w:t xml:space="preserve">Basic setting for </w:t>
+      </w:r>
+      <w:r>
+        <w:rPr>
+          <w:rStyle w:val="Strong"/>
+        </w:rPr>
+        <w:t>turn-based actions</w:t>
+      </w:r>
+    </w:p>
+    <w:p>
+      <w:pPr>
+        <w:rPr>
+          <w:rStyle w:val="Strong"/>
+          <w:b w:val="0"/>
+        </w:rPr>
+      </w:pPr>
+      <w:r>
+        <w:rPr>
+          <w:rStyle w:val="Strong"/>
+          <w:b w:val="0"/>
+        </w:rPr>
+        <w:t>In order to make anything work in the game, we need to build a basis of turn-based actions. That is, saying “your turn”, and “my turn”.</w:t>
+      </w:r>
+    </w:p>
+    <w:p>
+      <w:pPr>
+        <w:rPr>
+          <w:rStyle w:val="Strong"/>
+          <w:b w:val="0"/>
+        </w:rPr>
+      </w:pPr>
+      <w:r>
+        <w:rPr>
+          <w:rStyle w:val="Strong"/>
+          <w:b w:val="0"/>
+        </w:rPr>
+        <w:t xml:space="preserve">To set the basic turn base mechanic, I did a lot of research. For the newest version of </w:t>
+      </w:r>
+      <w:r>
+        <w:rPr>
+          <w:rStyle w:val="Strong"/>
+          <w:b w:val="0"/>
+          <w:noProof/>
+        </w:rPr>
+        <w:t>U</w:t>
+      </w:r>
+      <w:r>
+        <w:rPr>
+          <w:rStyle w:val="Strong"/>
+          <w:b w:val="0"/>
+          <w:noProof/>
+        </w:rPr>
+        <w:t>nity</w:t>
+      </w:r>
+      <w:r>
+        <w:rPr>
+          <w:rStyle w:val="Strong"/>
+          <w:b w:val="0"/>
+        </w:rPr>
+        <w:t xml:space="preserve"> network function, for a two player game, there are totally </w:t>
+      </w:r>
+      <w:r>
+        <w:rPr>
+          <w:rStyle w:val="Strong"/>
+          <w:b w:val="0"/>
+          <w:noProof/>
+        </w:rPr>
+        <w:t>six</w:t>
+      </w:r>
+      <w:r>
+        <w:rPr>
+          <w:rStyle w:val="Strong"/>
+          <w:b w:val="0"/>
+        </w:rPr>
+        <w:t xml:space="preserve"> same scripts running at the same time:</w:t>
       </w:r>
     </w:p>
     <w:p>
@@ -919,25 +1535,104 @@
           <w:rStyle w:val="Strong"/>
           <w:b w:val="0"/>
         </w:rPr>
-        <w:t xml:space="preserve">And the player who host the game is a client as well as a server. </w:t>
-      </w:r>
-    </w:p>
-    <w:p>
-      <w:pPr>
-        <w:rPr>
-          <w:rStyle w:val="Strong"/>
-          <w:b w:val="0"/>
-        </w:rPr>
-      </w:pPr>
-      <w:r>
-        <w:rPr>
-          <w:rStyle w:val="Strong"/>
-          <w:b w:val="0"/>
-        </w:rPr>
-        <w:t xml:space="preserve">So I divide the code into two parts: Server parts and Client parts, and count the time in server, and sync to client. </w:t>
-      </w:r>
-      <w:bookmarkStart w:id="0" w:name="_GoBack"/>
-      <w:bookmarkEnd w:id="0"/>
+        <w:t xml:space="preserve">And the player who </w:t>
+      </w:r>
+      <w:r>
+        <w:rPr>
+          <w:rStyle w:val="Strong"/>
+          <w:b w:val="0"/>
+          <w:noProof/>
+        </w:rPr>
+        <w:t>host</w:t>
+      </w:r>
+      <w:r>
+        <w:rPr>
+          <w:rStyle w:val="Strong"/>
+          <w:b w:val="0"/>
+          <w:noProof/>
+        </w:rPr>
+        <w:t>s</w:t>
+      </w:r>
+      <w:r>
+        <w:rPr>
+          <w:rStyle w:val="Strong"/>
+          <w:b w:val="0"/>
+        </w:rPr>
+        <w:t xml:space="preserve"> the game is a client as well as a server. </w:t>
+      </w:r>
+    </w:p>
+    <w:p>
+      <w:pPr>
+        <w:rPr>
+          <w:rStyle w:val="Strong"/>
+          <w:b w:val="0"/>
+        </w:rPr>
+      </w:pPr>
+      <w:r>
+        <w:rPr>
+          <w:rStyle w:val="Strong"/>
+          <w:b w:val="0"/>
+        </w:rPr>
+        <w:t>So I divide the code into two parts: Server parts and Client parts, and count the time in</w:t>
+      </w:r>
+      <w:r>
+        <w:rPr>
+          <w:rStyle w:val="Strong"/>
+          <w:b w:val="0"/>
+        </w:rPr>
+        <w:t xml:space="preserve"> the</w:t>
+      </w:r>
+      <w:r>
+        <w:rPr>
+          <w:rStyle w:val="Strong"/>
+          <w:b w:val="0"/>
+        </w:rPr>
+        <w:t xml:space="preserve"> </w:t>
+      </w:r>
+      <w:r>
+        <w:rPr>
+          <w:rStyle w:val="Strong"/>
+          <w:b w:val="0"/>
+          <w:noProof/>
+        </w:rPr>
+        <w:t>server</w:t>
+      </w:r>
+      <w:r>
+        <w:rPr>
+          <w:rStyle w:val="Strong"/>
+          <w:b w:val="0"/>
+        </w:rPr>
+        <w:t>, and sync to</w:t>
+      </w:r>
+      <w:r>
+        <w:rPr>
+          <w:rStyle w:val="Strong"/>
+          <w:b w:val="0"/>
+        </w:rPr>
+        <w:t xml:space="preserve"> the</w:t>
+      </w:r>
+      <w:r>
+        <w:rPr>
+          <w:rStyle w:val="Strong"/>
+          <w:b w:val="0"/>
+        </w:rPr>
+        <w:t xml:space="preserve"> </w:t>
+      </w:r>
+      <w:r>
+        <w:rPr>
+          <w:rStyle w:val="Strong"/>
+          <w:b w:val="0"/>
+          <w:noProof/>
+        </w:rPr>
+        <w:t>client</w:t>
+      </w:r>
+      <w:r>
+        <w:rPr>
+          <w:rStyle w:val="Strong"/>
+          <w:b w:val="0"/>
+        </w:rPr>
+        <w:t xml:space="preserve">. </w:t>
+      </w:r>
     </w:p>
     <w:sectPr>
       <w:pgSz w:w="12240" w:h="15840"/>
@@ -950,7 +1645,7 @@
 </file>
 
 <file path=word/numbering.xml><?xml version="1.0" encoding="utf-8"?>
-<w:numbering xmlns:wpc="http://schemas.microsoft.com/office/word/2010/wordprocessingCanvas" xmlns:cx="http://schemas.microsoft.com/office/drawing/2014/chartex" xmlns:mc="http://schemas.openxmlformats.org/markup-compatibility/2006" xmlns:o="urn:schemas-microsoft-com:office:office" xmlns:r="http://schemas.openxmlformats.org/officeDocument/2006/relationships" xmlns:m="http://schemas.openxmlformats.org/officeDocument/2006/math" xmlns:v="urn:schemas-microsoft-com:vml" xmlns:wp14="http://schemas.microsoft.com/office/word/2010/wordprocessingDrawing" xmlns:wp="http://schemas.openxmlformats.org/drawingml/2006/wordprocessingDrawing" xmlns:w10="urn:schemas-microsoft-com:office:word" xmlns:w="http://schemas.openxmlformats.org/wordprocessingml/2006/main" xmlns:w14="http://schemas.microsoft.com/office/word/2010/wordml" xmlns:w15="http://schemas.microsoft.com/office/word/2012/wordml" xmlns:w16se="http://schemas.microsoft.com/office/word/2015/wordml/symex" xmlns:wpg="http://schemas.microsoft.com/office/word/2010/wordprocessingGroup" xmlns:wpi="http://schemas.microsoft.com/office/word/2010/wordprocessingInk" xmlns:wne="http://schemas.microsoft.com/office/word/2006/wordml" xmlns:wps="http://schemas.microsoft.com/office/word/2010/wordprocessingShape" mc:Ignorable="w14 w15 w16se wp14">
+<w:numbering xmlns:wpc="http://schemas.microsoft.com/office/word/2010/wordprocessingCanvas" xmlns:cx="http://schemas.microsoft.com/office/drawing/2014/chartex" xmlns:cx1="http://schemas.microsoft.com/office/drawing/2015/9/8/chartex" xmlns:mc="http://schemas.openxmlformats.org/markup-compatibility/2006" xmlns:o="urn:schemas-microsoft-com:office:office" xmlns:r="http://schemas.openxmlformats.org/officeDocument/2006/relationships" xmlns:m="http://schemas.openxmlformats.org/officeDocument/2006/math" xmlns:v="urn:schemas-microsoft-com:vml" xmlns:wp14="http://schemas.microsoft.com/office/word/2010/wordprocessingDrawing" xmlns:wp="http://schemas.openxmlformats.org/drawingml/2006/wordprocessingDrawing" xmlns:w10="urn:schemas-microsoft-com:office:word" xmlns:w="http://schemas.openxmlformats.org/wordprocessingml/2006/main" xmlns:w14="http://schemas.microsoft.com/office/word/2010/wordml" xmlns:w15="http://schemas.microsoft.com/office/word/2012/wordml" xmlns:w16se="http://schemas.microsoft.com/office/word/2015/wordml/symex" xmlns:wpg="http://schemas.microsoft.com/office/word/2010/wordprocessingGroup" xmlns:wpi="http://schemas.microsoft.com/office/word/2010/wordprocessingInk" xmlns:wne="http://schemas.microsoft.com/office/word/2006/wordml" xmlns:wps="http://schemas.microsoft.com/office/word/2010/wordprocessingShape" mc:Ignorable="w14 w15 w16se wp14">
   <w:abstractNum w:abstractNumId="0" w15:restartNumberingAfterBreak="0">
     <w:nsid w:val="01780F33"/>
     <w:multiLevelType w:val="hybridMultilevel"/>

</xml_diff>